<commit_message>
edit report and ppt
</commit_message>
<xml_diff>
--- a/NLP.docx
+++ b/NLP.docx
@@ -55,6 +55,13 @@
         </w:rPr>
         <w:t>Wing Yan Lau</w:t>
       </w:r>
+      <w:r>
+        <w:rPr>
+          <w:sz w:val="28"/>
+          <w:szCs w:val="28"/>
+        </w:rPr>
+        <w:t xml:space="preserve"> 301229696</w:t>
+      </w:r>
     </w:p>
     <w:p>
       <w:pPr>
@@ -80,13 +87,15 @@
           <w:szCs w:val="28"/>
         </w:rPr>
       </w:pPr>
-      <w:r>
-        <w:rPr>
-          <w:sz w:val="28"/>
-          <w:szCs w:val="28"/>
-        </w:rPr>
-        <w:t xml:space="preserve">Liangyu Wang </w:t>
-      </w:r>
+      <w:proofErr w:type="spellStart"/>
+      <w:r>
+        <w:rPr>
+          <w:sz w:val="28"/>
+          <w:szCs w:val="28"/>
+        </w:rPr>
+        <w:t>Liangyu</w:t>
+      </w:r>
+      <w:proofErr w:type="spellEnd"/>
       <w:r>
         <w:rPr>
           <w:sz w:val="28"/>
@@ -94,6 +103,21 @@
         </w:rPr>
         <w:t xml:space="preserve"> </w:t>
       </w:r>
+      <w:proofErr w:type="gramStart"/>
+      <w:r>
+        <w:rPr>
+          <w:sz w:val="28"/>
+          <w:szCs w:val="28"/>
+        </w:rPr>
+        <w:t xml:space="preserve">Wang </w:t>
+      </w:r>
+      <w:r>
+        <w:rPr>
+          <w:sz w:val="28"/>
+          <w:szCs w:val="28"/>
+        </w:rPr>
+        <w:t xml:space="preserve"> </w:t>
+      </w:r>
       <w:r>
         <w:rPr>
           <w:sz w:val="28"/>
@@ -101,6 +125,7 @@
         </w:rPr>
         <w:t>980025288</w:t>
       </w:r>
+      <w:proofErr w:type="gramEnd"/>
     </w:p>
     <w:p>
       <w:pPr>
@@ -281,12 +306,37 @@
         </w:rPr>
         <w:t xml:space="preserve">We then use </w:t>
       </w:r>
-      <w:r>
-        <w:rPr>
-          <w:sz w:val="28"/>
-          <w:szCs w:val="28"/>
-        </w:rPr>
-        <w:t>count_vectorizer.fit_transform()</w:t>
+      <w:proofErr w:type="spellStart"/>
+      <w:r>
+        <w:rPr>
+          <w:sz w:val="28"/>
+          <w:szCs w:val="28"/>
+        </w:rPr>
+        <w:t>count_vectorizer.fit_</w:t>
+      </w:r>
+      <w:proofErr w:type="gramStart"/>
+      <w:r>
+        <w:rPr>
+          <w:sz w:val="28"/>
+          <w:szCs w:val="28"/>
+        </w:rPr>
+        <w:t>transform</w:t>
+      </w:r>
+      <w:proofErr w:type="spellEnd"/>
+      <w:r>
+        <w:rPr>
+          <w:sz w:val="28"/>
+          <w:szCs w:val="28"/>
+        </w:rPr>
+        <w:t>(</w:t>
+      </w:r>
+      <w:proofErr w:type="gramEnd"/>
+      <w:r>
+        <w:rPr>
+          <w:sz w:val="28"/>
+          <w:szCs w:val="28"/>
+        </w:rPr>
+        <w:t>)</w:t>
       </w:r>
       <w:r>
         <w:rPr>
@@ -342,8 +392,41 @@
           <w:sz w:val="28"/>
           <w:szCs w:val="28"/>
         </w:rPr>
-        <w:t xml:space="preserve">use min_df=2 to ignore words that are in less than 20% of comments, and use max_df=0.75 to ignore words that are in more than 75% of comments.  We use </w:t>
-      </w:r>
+        <w:t xml:space="preserve">use </w:t>
+      </w:r>
+      <w:proofErr w:type="spellStart"/>
+      <w:r>
+        <w:rPr>
+          <w:sz w:val="28"/>
+          <w:szCs w:val="28"/>
+        </w:rPr>
+        <w:t>min_df</w:t>
+      </w:r>
+      <w:proofErr w:type="spellEnd"/>
+      <w:r>
+        <w:rPr>
+          <w:sz w:val="28"/>
+          <w:szCs w:val="28"/>
+        </w:rPr>
+        <w:t xml:space="preserve">=2 to ignore words that are in less than 20% of comments, and use </w:t>
+      </w:r>
+      <w:proofErr w:type="spellStart"/>
+      <w:r>
+        <w:rPr>
+          <w:sz w:val="28"/>
+          <w:szCs w:val="28"/>
+        </w:rPr>
+        <w:t>max_df</w:t>
+      </w:r>
+      <w:proofErr w:type="spellEnd"/>
+      <w:r>
+        <w:rPr>
+          <w:sz w:val="28"/>
+          <w:szCs w:val="28"/>
+        </w:rPr>
+        <w:t xml:space="preserve">=0.75 to ignore words that are in more than 75% of comments.  We use </w:t>
+      </w:r>
+      <w:proofErr w:type="spellStart"/>
       <w:r>
         <w:rPr>
           <w:sz w:val="28"/>
@@ -356,7 +439,15 @@
           <w:sz w:val="28"/>
           <w:szCs w:val="28"/>
         </w:rPr>
-        <w:t>’s default list of stop words.</w:t>
+        <w:t>’s</w:t>
+      </w:r>
+      <w:proofErr w:type="spellEnd"/>
+      <w:r>
+        <w:rPr>
+          <w:sz w:val="28"/>
+          <w:szCs w:val="28"/>
+        </w:rPr>
+        <w:t xml:space="preserve"> default list of stop words.</w:t>
       </w:r>
       <w:r>
         <w:rPr>
@@ -427,6 +518,652 @@
           <w:szCs w:val="28"/>
         </w:rPr>
         <w:t>.</w:t>
+      </w:r>
+    </w:p>
+    <w:p>
+      <w:pPr>
+        <w:pStyle w:val="ListParagraph"/>
+        <w:numPr>
+          <w:ilvl w:val="0"/>
+          <w:numId w:val="1"/>
+        </w:numPr>
+        <w:rPr>
+          <w:sz w:val="28"/>
+          <w:szCs w:val="28"/>
+        </w:rPr>
+      </w:pPr>
+      <w:r>
+        <w:rPr>
+          <w:sz w:val="28"/>
+          <w:szCs w:val="28"/>
+        </w:rPr>
+        <w:t xml:space="preserve">The data is downscaled using </w:t>
+      </w:r>
+      <w:proofErr w:type="spellStart"/>
+      <w:r>
+        <w:rPr>
+          <w:sz w:val="28"/>
+          <w:szCs w:val="28"/>
+        </w:rPr>
+        <w:t>TfidfTransformer</w:t>
+      </w:r>
+      <w:proofErr w:type="spellEnd"/>
+      <w:r>
+        <w:rPr>
+          <w:sz w:val="28"/>
+          <w:szCs w:val="28"/>
+        </w:rPr>
+        <w:t xml:space="preserve"> and place</w:t>
+      </w:r>
+      <w:r>
+        <w:rPr>
+          <w:sz w:val="28"/>
+          <w:szCs w:val="28"/>
+        </w:rPr>
+        <w:t>d</w:t>
+      </w:r>
+      <w:r>
+        <w:rPr>
+          <w:sz w:val="28"/>
+          <w:szCs w:val="28"/>
+        </w:rPr>
+        <w:t xml:space="preserve"> into </w:t>
+      </w:r>
+      <w:proofErr w:type="spellStart"/>
+      <w:r>
+        <w:rPr>
+          <w:sz w:val="28"/>
+          <w:szCs w:val="28"/>
+        </w:rPr>
+        <w:t>dataframe</w:t>
+      </w:r>
+      <w:proofErr w:type="spellEnd"/>
+      <w:r>
+        <w:rPr>
+          <w:sz w:val="28"/>
+          <w:szCs w:val="28"/>
+        </w:rPr>
+        <w:t xml:space="preserve"> for further processing in the next step</w:t>
+      </w:r>
+      <w:r>
+        <w:rPr>
+          <w:sz w:val="28"/>
+          <w:szCs w:val="28"/>
+        </w:rPr>
+        <w:t>.</w:t>
+      </w:r>
+    </w:p>
+    <w:p>
+      <w:pPr>
+        <w:pStyle w:val="ListParagraph"/>
+        <w:rPr>
+          <w:noProof/>
+        </w:rPr>
+      </w:pPr>
+      <w:r>
+        <w:rPr>
+          <w:sz w:val="28"/>
+          <w:szCs w:val="28"/>
+        </w:rPr>
+        <w:drawing>
+          <wp:inline distT="0" distB="0" distL="0" distR="0" wp14:anchorId="34A5A99E" wp14:editId="5268DF6D">
+            <wp:extent cx="2991267" cy="1381318"/>
+            <wp:effectExtent l="0" t="0" r="0" b="9525"/>
+            <wp:docPr id="3" name="Picture 7">
+              <a:extLst xmlns:a="http://schemas.openxmlformats.org/drawingml/2006/main">
+                <a:ext uri="{FF2B5EF4-FFF2-40B4-BE49-F238E27FC236}">
+                  <a16:creationId xmlns:a16="http://schemas.microsoft.com/office/drawing/2014/main" id="{F73B0BD3-1ED8-40E9-A627-0A766B7CECC8}"/>
+                </a:ext>
+              </a:extLst>
+            </wp:docPr>
+            <wp:cNvGraphicFramePr>
+              <a:graphicFrameLocks xmlns:a="http://schemas.openxmlformats.org/drawingml/2006/main" noChangeAspect="1"/>
+            </wp:cNvGraphicFramePr>
+            <a:graphic xmlns:a="http://schemas.openxmlformats.org/drawingml/2006/main">
+              <a:graphicData uri="http://schemas.openxmlformats.org/drawingml/2006/picture">
+                <pic:pic xmlns:pic="http://schemas.openxmlformats.org/drawingml/2006/picture">
+                  <pic:nvPicPr>
+                    <pic:cNvPr id="8" name="Picture 7">
+                      <a:extLst>
+                        <a:ext uri="{FF2B5EF4-FFF2-40B4-BE49-F238E27FC236}">
+                          <a16:creationId xmlns:a16="http://schemas.microsoft.com/office/drawing/2014/main" id="{F73B0BD3-1ED8-40E9-A627-0A766B7CECC8}"/>
+                        </a:ext>
+                      </a:extLst>
+                    </pic:cNvPr>
+                    <pic:cNvPicPr>
+                      <a:picLocks noChangeAspect="1"/>
+                    </pic:cNvPicPr>
+                  </pic:nvPicPr>
+                  <pic:blipFill>
+                    <a:blip r:embed="rId7"/>
+                    <a:stretch>
+                      <a:fillRect/>
+                    </a:stretch>
+                  </pic:blipFill>
+                  <pic:spPr>
+                    <a:xfrm>
+                      <a:off x="0" y="0"/>
+                      <a:ext cx="2991267" cy="1381318"/>
+                    </a:xfrm>
+                    <a:prstGeom prst="rect">
+                      <a:avLst/>
+                    </a:prstGeom>
+                  </pic:spPr>
+                </pic:pic>
+              </a:graphicData>
+            </a:graphic>
+          </wp:inline>
+        </w:drawing>
+      </w:r>
+      <w:r>
+        <w:rPr>
+          <w:noProof/>
+        </w:rPr>
+        <w:t xml:space="preserve"> </w:t>
+      </w:r>
+      <w:r>
+        <w:rPr>
+          <w:sz w:val="28"/>
+          <w:szCs w:val="28"/>
+        </w:rPr>
+        <w:drawing>
+          <wp:inline distT="0" distB="0" distL="0" distR="0" wp14:anchorId="65C6722B" wp14:editId="0916DA07">
+            <wp:extent cx="2705478" cy="1000265"/>
+            <wp:effectExtent l="0" t="0" r="0" b="9525"/>
+            <wp:docPr id="4" name="Picture 11">
+              <a:extLst xmlns:a="http://schemas.openxmlformats.org/drawingml/2006/main">
+                <a:ext uri="{FF2B5EF4-FFF2-40B4-BE49-F238E27FC236}">
+                  <a16:creationId xmlns:a16="http://schemas.microsoft.com/office/drawing/2014/main" id="{92ADBE13-730C-4C48-8842-AD8C3BD2797F}"/>
+                </a:ext>
+              </a:extLst>
+            </wp:docPr>
+            <wp:cNvGraphicFramePr>
+              <a:graphicFrameLocks xmlns:a="http://schemas.openxmlformats.org/drawingml/2006/main" noChangeAspect="1"/>
+            </wp:cNvGraphicFramePr>
+            <a:graphic xmlns:a="http://schemas.openxmlformats.org/drawingml/2006/main">
+              <a:graphicData uri="http://schemas.openxmlformats.org/drawingml/2006/picture">
+                <pic:pic xmlns:pic="http://schemas.openxmlformats.org/drawingml/2006/picture">
+                  <pic:nvPicPr>
+                    <pic:cNvPr id="12" name="Picture 11">
+                      <a:extLst>
+                        <a:ext uri="{FF2B5EF4-FFF2-40B4-BE49-F238E27FC236}">
+                          <a16:creationId xmlns:a16="http://schemas.microsoft.com/office/drawing/2014/main" id="{92ADBE13-730C-4C48-8842-AD8C3BD2797F}"/>
+                        </a:ext>
+                      </a:extLst>
+                    </pic:cNvPr>
+                    <pic:cNvPicPr>
+                      <a:picLocks noChangeAspect="1"/>
+                    </pic:cNvPicPr>
+                  </pic:nvPicPr>
+                  <pic:blipFill>
+                    <a:blip r:embed="rId8"/>
+                    <a:stretch>
+                      <a:fillRect/>
+                    </a:stretch>
+                  </pic:blipFill>
+                  <pic:spPr>
+                    <a:xfrm>
+                      <a:off x="0" y="0"/>
+                      <a:ext cx="2705478" cy="1000265"/>
+                    </a:xfrm>
+                    <a:prstGeom prst="rect">
+                      <a:avLst/>
+                    </a:prstGeom>
+                  </pic:spPr>
+                </pic:pic>
+              </a:graphicData>
+            </a:graphic>
+          </wp:inline>
+        </w:drawing>
+      </w:r>
+    </w:p>
+    <w:p>
+      <w:pPr>
+        <w:pStyle w:val="ListParagraph"/>
+        <w:rPr>
+          <w:noProof/>
+        </w:rPr>
+      </w:pPr>
+      <w:r>
+        <w:rPr>
+          <w:noProof/>
+        </w:rPr>
+        <w:lastRenderedPageBreak/>
+        <w:t xml:space="preserve"> </w:t>
+      </w:r>
+      <w:r>
+        <w:rPr>
+          <w:noProof/>
+        </w:rPr>
+        <w:drawing>
+          <wp:inline distT="0" distB="0" distL="0" distR="0" wp14:anchorId="6DBD7B05" wp14:editId="19256B93">
+            <wp:extent cx="2667372" cy="724001"/>
+            <wp:effectExtent l="0" t="0" r="0" b="0"/>
+            <wp:docPr id="18" name="Picture 17">
+              <a:extLst xmlns:a="http://schemas.openxmlformats.org/drawingml/2006/main">
+                <a:ext uri="{FF2B5EF4-FFF2-40B4-BE49-F238E27FC236}">
+                  <a16:creationId xmlns:a16="http://schemas.microsoft.com/office/drawing/2014/main" id="{78F47142-26AD-4B4B-84FC-B0BBE257E8DD}"/>
+                </a:ext>
+              </a:extLst>
+            </wp:docPr>
+            <wp:cNvGraphicFramePr>
+              <a:graphicFrameLocks xmlns:a="http://schemas.openxmlformats.org/drawingml/2006/main" noChangeAspect="1"/>
+            </wp:cNvGraphicFramePr>
+            <a:graphic xmlns:a="http://schemas.openxmlformats.org/drawingml/2006/main">
+              <a:graphicData uri="http://schemas.openxmlformats.org/drawingml/2006/picture">
+                <pic:pic xmlns:pic="http://schemas.openxmlformats.org/drawingml/2006/picture">
+                  <pic:nvPicPr>
+                    <pic:cNvPr id="18" name="Picture 17">
+                      <a:extLst>
+                        <a:ext uri="{FF2B5EF4-FFF2-40B4-BE49-F238E27FC236}">
+                          <a16:creationId xmlns:a16="http://schemas.microsoft.com/office/drawing/2014/main" id="{78F47142-26AD-4B4B-84FC-B0BBE257E8DD}"/>
+                        </a:ext>
+                      </a:extLst>
+                    </pic:cNvPr>
+                    <pic:cNvPicPr>
+                      <a:picLocks noChangeAspect="1"/>
+                    </pic:cNvPicPr>
+                  </pic:nvPicPr>
+                  <pic:blipFill>
+                    <a:blip r:embed="rId9"/>
+                    <a:stretch>
+                      <a:fillRect/>
+                    </a:stretch>
+                  </pic:blipFill>
+                  <pic:spPr>
+                    <a:xfrm>
+                      <a:off x="0" y="0"/>
+                      <a:ext cx="2667372" cy="724001"/>
+                    </a:xfrm>
+                    <a:prstGeom prst="rect">
+                      <a:avLst/>
+                    </a:prstGeom>
+                  </pic:spPr>
+                </pic:pic>
+              </a:graphicData>
+            </a:graphic>
+          </wp:inline>
+        </w:drawing>
+      </w:r>
+    </w:p>
+    <w:p>
+      <w:pPr>
+        <w:pStyle w:val="ListParagraph"/>
+        <w:rPr>
+          <w:sz w:val="28"/>
+          <w:szCs w:val="28"/>
+        </w:rPr>
+      </w:pPr>
+      <w:r>
+        <w:rPr>
+          <w:sz w:val="28"/>
+          <w:szCs w:val="28"/>
+        </w:rPr>
+        <w:drawing>
+          <wp:inline distT="0" distB="0" distL="0" distR="0" wp14:anchorId="2FCA17A9" wp14:editId="76FA7E31">
+            <wp:extent cx="3553321" cy="2962688"/>
+            <wp:effectExtent l="0" t="0" r="9525" b="0"/>
+            <wp:docPr id="20" name="Picture 19">
+              <a:extLst xmlns:a="http://schemas.openxmlformats.org/drawingml/2006/main">
+                <a:ext uri="{FF2B5EF4-FFF2-40B4-BE49-F238E27FC236}">
+                  <a16:creationId xmlns:a16="http://schemas.microsoft.com/office/drawing/2014/main" id="{5A8641C8-9542-4A50-8B21-8CCAFB340B2C}"/>
+                </a:ext>
+              </a:extLst>
+            </wp:docPr>
+            <wp:cNvGraphicFramePr>
+              <a:graphicFrameLocks xmlns:a="http://schemas.openxmlformats.org/drawingml/2006/main" noChangeAspect="1"/>
+            </wp:cNvGraphicFramePr>
+            <a:graphic xmlns:a="http://schemas.openxmlformats.org/drawingml/2006/main">
+              <a:graphicData uri="http://schemas.openxmlformats.org/drawingml/2006/picture">
+                <pic:pic xmlns:pic="http://schemas.openxmlformats.org/drawingml/2006/picture">
+                  <pic:nvPicPr>
+                    <pic:cNvPr id="20" name="Picture 19">
+                      <a:extLst>
+                        <a:ext uri="{FF2B5EF4-FFF2-40B4-BE49-F238E27FC236}">
+                          <a16:creationId xmlns:a16="http://schemas.microsoft.com/office/drawing/2014/main" id="{5A8641C8-9542-4A50-8B21-8CCAFB340B2C}"/>
+                        </a:ext>
+                      </a:extLst>
+                    </pic:cNvPr>
+                    <pic:cNvPicPr>
+                      <a:picLocks noChangeAspect="1"/>
+                    </pic:cNvPicPr>
+                  </pic:nvPicPr>
+                  <pic:blipFill>
+                    <a:blip r:embed="rId10"/>
+                    <a:stretch>
+                      <a:fillRect/>
+                    </a:stretch>
+                  </pic:blipFill>
+                  <pic:spPr>
+                    <a:xfrm>
+                      <a:off x="0" y="0"/>
+                      <a:ext cx="3553321" cy="2962688"/>
+                    </a:xfrm>
+                    <a:prstGeom prst="rect">
+                      <a:avLst/>
+                    </a:prstGeom>
+                  </pic:spPr>
+                </pic:pic>
+              </a:graphicData>
+            </a:graphic>
+          </wp:inline>
+        </w:drawing>
+      </w:r>
+    </w:p>
+    <w:p>
+      <w:pPr>
+        <w:pStyle w:val="ListParagraph"/>
+        <w:numPr>
+          <w:ilvl w:val="0"/>
+          <w:numId w:val="1"/>
+        </w:numPr>
+        <w:rPr>
+          <w:sz w:val="28"/>
+          <w:szCs w:val="28"/>
+        </w:rPr>
+      </w:pPr>
+      <w:r>
+        <w:rPr>
+          <w:sz w:val="28"/>
+          <w:szCs w:val="28"/>
+        </w:rPr>
+        <w:t xml:space="preserve">The data is shuffled using </w:t>
+      </w:r>
+      <w:proofErr w:type="spellStart"/>
+      <w:proofErr w:type="gramStart"/>
+      <w:r>
+        <w:rPr>
+          <w:sz w:val="28"/>
+          <w:szCs w:val="28"/>
+        </w:rPr>
+        <w:t>pandas.DataFrame.sample</w:t>
+      </w:r>
+      <w:proofErr w:type="spellEnd"/>
+      <w:proofErr w:type="gramEnd"/>
+      <w:r>
+        <w:rPr>
+          <w:sz w:val="28"/>
+          <w:szCs w:val="28"/>
+        </w:rPr>
+        <w:t>.</w:t>
+      </w:r>
+    </w:p>
+    <w:p>
+      <w:pPr>
+        <w:pStyle w:val="ListParagraph"/>
+        <w:numPr>
+          <w:ilvl w:val="0"/>
+          <w:numId w:val="1"/>
+        </w:numPr>
+        <w:rPr>
+          <w:sz w:val="28"/>
+          <w:szCs w:val="28"/>
+          <w:lang w:val="en-HK"/>
+        </w:rPr>
+      </w:pPr>
+      <w:r>
+        <w:rPr>
+          <w:sz w:val="28"/>
+          <w:szCs w:val="28"/>
+        </w:rPr>
+        <w:t>The shuffled data set is split into training set (75% of data) and testing set (25% of data)</w:t>
+      </w:r>
+      <w:r>
+        <w:rPr>
+          <w:sz w:val="28"/>
+          <w:szCs w:val="28"/>
+        </w:rPr>
+        <w:t>.</w:t>
+      </w:r>
+      <w:r>
+        <w:rPr>
+          <w:sz w:val="28"/>
+          <w:szCs w:val="28"/>
+        </w:rPr>
+        <w:br/>
+      </w:r>
+      <w:r>
+        <w:rPr>
+          <w:sz w:val="28"/>
+          <w:szCs w:val="28"/>
+          <w:lang w:val="en-HK"/>
+        </w:rPr>
+        <w:t xml:space="preserve">Total # of </w:t>
+      </w:r>
+      <w:r>
+        <w:rPr>
+          <w:sz w:val="28"/>
+          <w:szCs w:val="28"/>
+          <w:lang w:val="en-HK"/>
+        </w:rPr>
+        <w:t xml:space="preserve">row of </w:t>
+      </w:r>
+      <w:r>
+        <w:rPr>
+          <w:sz w:val="28"/>
+          <w:szCs w:val="28"/>
+          <w:lang w:val="en-HK"/>
+        </w:rPr>
+        <w:t>data = 370</w:t>
+      </w:r>
+    </w:p>
+    <w:p>
+      <w:pPr>
+        <w:pStyle w:val="ListParagraph"/>
+        <w:rPr>
+          <w:sz w:val="28"/>
+          <w:szCs w:val="28"/>
+          <w:lang w:val="en-HK"/>
+        </w:rPr>
+      </w:pPr>
+      <w:r>
+        <w:rPr>
+          <w:sz w:val="28"/>
+          <w:szCs w:val="28"/>
+          <w:lang w:val="en-HK"/>
+        </w:rPr>
+        <w:t xml:space="preserve"># </w:t>
+      </w:r>
+      <w:proofErr w:type="gramStart"/>
+      <w:r>
+        <w:rPr>
+          <w:sz w:val="28"/>
+          <w:szCs w:val="28"/>
+          <w:lang w:val="en-HK"/>
+        </w:rPr>
+        <w:t>of</w:t>
+      </w:r>
+      <w:proofErr w:type="gramEnd"/>
+      <w:r>
+        <w:rPr>
+          <w:sz w:val="28"/>
+          <w:szCs w:val="28"/>
+          <w:lang w:val="en-HK"/>
+        </w:rPr>
+        <w:t xml:space="preserve"> training data = 370*0.75 = 278</w:t>
+      </w:r>
+    </w:p>
+    <w:p>
+      <w:pPr>
+        <w:pStyle w:val="ListParagraph"/>
+        <w:rPr>
+          <w:sz w:val="28"/>
+          <w:szCs w:val="28"/>
+          <w:lang w:val="en-HK"/>
+        </w:rPr>
+      </w:pPr>
+      <w:r>
+        <w:rPr>
+          <w:sz w:val="28"/>
+          <w:szCs w:val="28"/>
+          <w:lang w:val="en-HK"/>
+        </w:rPr>
+        <w:t xml:space="preserve"># </w:t>
+      </w:r>
+      <w:proofErr w:type="gramStart"/>
+      <w:r>
+        <w:rPr>
+          <w:sz w:val="28"/>
+          <w:szCs w:val="28"/>
+          <w:lang w:val="en-HK"/>
+        </w:rPr>
+        <w:t>of</w:t>
+      </w:r>
+      <w:proofErr w:type="gramEnd"/>
+      <w:r>
+        <w:rPr>
+          <w:sz w:val="28"/>
+          <w:szCs w:val="28"/>
+          <w:lang w:val="en-HK"/>
+        </w:rPr>
+        <w:t xml:space="preserve"> testing data = 370-278 = 92</w:t>
+      </w:r>
+    </w:p>
+    <w:p>
+      <w:pPr>
+        <w:pStyle w:val="ListParagraph"/>
+        <w:rPr>
+          <w:sz w:val="28"/>
+          <w:szCs w:val="28"/>
+          <w:lang w:val="en-HK"/>
+        </w:rPr>
+      </w:pPr>
+      <w:r>
+        <w:rPr>
+          <w:sz w:val="28"/>
+          <w:szCs w:val="28"/>
+        </w:rPr>
+        <w:lastRenderedPageBreak/>
+        <w:drawing>
+          <wp:inline distT="0" distB="0" distL="0" distR="0" wp14:anchorId="25F4FB6B" wp14:editId="4723D9E9">
+            <wp:extent cx="2978561" cy="3629654"/>
+            <wp:effectExtent l="0" t="0" r="0" b="9525"/>
+            <wp:docPr id="8" name="Picture 7">
+              <a:extLst xmlns:a="http://schemas.openxmlformats.org/drawingml/2006/main">
+                <a:ext uri="{FF2B5EF4-FFF2-40B4-BE49-F238E27FC236}">
+                  <a16:creationId xmlns:a16="http://schemas.microsoft.com/office/drawing/2014/main" id="{F8B6ACEB-4CB4-422F-93C0-710035BDFC8C}"/>
+                </a:ext>
+              </a:extLst>
+            </wp:docPr>
+            <wp:cNvGraphicFramePr>
+              <a:graphicFrameLocks xmlns:a="http://schemas.openxmlformats.org/drawingml/2006/main" noChangeAspect="1"/>
+            </wp:cNvGraphicFramePr>
+            <a:graphic xmlns:a="http://schemas.openxmlformats.org/drawingml/2006/main">
+              <a:graphicData uri="http://schemas.openxmlformats.org/drawingml/2006/picture">
+                <pic:pic xmlns:pic="http://schemas.openxmlformats.org/drawingml/2006/picture">
+                  <pic:nvPicPr>
+                    <pic:cNvPr id="8" name="Picture 7">
+                      <a:extLst>
+                        <a:ext uri="{FF2B5EF4-FFF2-40B4-BE49-F238E27FC236}">
+                          <a16:creationId xmlns:a16="http://schemas.microsoft.com/office/drawing/2014/main" id="{F8B6ACEB-4CB4-422F-93C0-710035BDFC8C}"/>
+                        </a:ext>
+                      </a:extLst>
+                    </pic:cNvPr>
+                    <pic:cNvPicPr>
+                      <a:picLocks noChangeAspect="1"/>
+                    </pic:cNvPicPr>
+                  </pic:nvPicPr>
+                  <pic:blipFill>
+                    <a:blip r:embed="rId11"/>
+                    <a:stretch>
+                      <a:fillRect/>
+                    </a:stretch>
+                  </pic:blipFill>
+                  <pic:spPr>
+                    <a:xfrm>
+                      <a:off x="0" y="0"/>
+                      <a:ext cx="2978561" cy="3629654"/>
+                    </a:xfrm>
+                    <a:prstGeom prst="rect">
+                      <a:avLst/>
+                    </a:prstGeom>
+                  </pic:spPr>
+                </pic:pic>
+              </a:graphicData>
+            </a:graphic>
+          </wp:inline>
+        </w:drawing>
+      </w:r>
+      <w:r>
+        <w:rPr>
+          <w:noProof/>
+        </w:rPr>
+        <w:t xml:space="preserve"> </w:t>
+      </w:r>
+      <w:r>
+        <w:rPr>
+          <w:sz w:val="28"/>
+          <w:szCs w:val="28"/>
+        </w:rPr>
+        <w:drawing>
+          <wp:inline distT="0" distB="0" distL="0" distR="0" wp14:anchorId="1AE687BE" wp14:editId="18F2454A">
+            <wp:extent cx="3162741" cy="3191320"/>
+            <wp:effectExtent l="0" t="0" r="0" b="9525"/>
+            <wp:docPr id="12" name="Picture 11">
+              <a:extLst xmlns:a="http://schemas.openxmlformats.org/drawingml/2006/main">
+                <a:ext uri="{FF2B5EF4-FFF2-40B4-BE49-F238E27FC236}">
+                  <a16:creationId xmlns:a16="http://schemas.microsoft.com/office/drawing/2014/main" id="{9FD3887D-D081-4767-B4BD-4FE74CD882FB}"/>
+                </a:ext>
+              </a:extLst>
+            </wp:docPr>
+            <wp:cNvGraphicFramePr>
+              <a:graphicFrameLocks xmlns:a="http://schemas.openxmlformats.org/drawingml/2006/main" noChangeAspect="1"/>
+            </wp:cNvGraphicFramePr>
+            <a:graphic xmlns:a="http://schemas.openxmlformats.org/drawingml/2006/main">
+              <a:graphicData uri="http://schemas.openxmlformats.org/drawingml/2006/picture">
+                <pic:pic xmlns:pic="http://schemas.openxmlformats.org/drawingml/2006/picture">
+                  <pic:nvPicPr>
+                    <pic:cNvPr id="12" name="Picture 11">
+                      <a:extLst>
+                        <a:ext uri="{FF2B5EF4-FFF2-40B4-BE49-F238E27FC236}">
+                          <a16:creationId xmlns:a16="http://schemas.microsoft.com/office/drawing/2014/main" id="{9FD3887D-D081-4767-B4BD-4FE74CD882FB}"/>
+                        </a:ext>
+                      </a:extLst>
+                    </pic:cNvPr>
+                    <pic:cNvPicPr>
+                      <a:picLocks noChangeAspect="1"/>
+                    </pic:cNvPicPr>
+                  </pic:nvPicPr>
+                  <pic:blipFill>
+                    <a:blip r:embed="rId12"/>
+                    <a:stretch>
+                      <a:fillRect/>
+                    </a:stretch>
+                  </pic:blipFill>
+                  <pic:spPr>
+                    <a:xfrm>
+                      <a:off x="0" y="0"/>
+                      <a:ext cx="3162741" cy="3191320"/>
+                    </a:xfrm>
+                    <a:prstGeom prst="rect">
+                      <a:avLst/>
+                    </a:prstGeom>
+                  </pic:spPr>
+                </pic:pic>
+              </a:graphicData>
+            </a:graphic>
+          </wp:inline>
+        </w:drawing>
+      </w:r>
+    </w:p>
+    <w:p>
+      <w:pPr>
+        <w:pStyle w:val="ListParagraph"/>
+        <w:numPr>
+          <w:ilvl w:val="0"/>
+          <w:numId w:val="1"/>
+        </w:numPr>
+        <w:rPr>
+          <w:sz w:val="28"/>
+          <w:szCs w:val="28"/>
+        </w:rPr>
+      </w:pPr>
+      <w:r>
+        <w:rPr>
+          <w:sz w:val="28"/>
+          <w:szCs w:val="28"/>
+        </w:rPr>
+        <w:t>Naïve Bayes classifier is created and is fit with 75% of training data</w:t>
       </w:r>
     </w:p>
     <w:p>
@@ -449,9 +1186,199 @@
 </w:document>
 </file>
 
+<file path=word/endnotes.xml><?xml version="1.0" encoding="utf-8"?>
+<w:endnotes xmlns:wpc="http://schemas.microsoft.com/office/word/2010/wordprocessingCanvas" xmlns:cx="http://schemas.microsoft.com/office/drawing/2014/chartex" xmlns:cx1="http://schemas.microsoft.com/office/drawing/2015/9/8/chartex" xmlns:cx2="http://schemas.microsoft.com/office/drawing/2015/10/21/chartex" xmlns:cx3="http://schemas.microsoft.com/office/drawing/2016/5/9/chartex" xmlns:cx4="http://schemas.microsoft.com/office/drawing/2016/5/10/chartex" xmlns:cx5="http://schemas.microsoft.com/office/drawing/2016/5/11/chartex" xmlns:cx6="http://schemas.microsoft.com/office/drawing/2016/5/12/chartex" xmlns:cx7="http://schemas.microsoft.com/office/drawing/2016/5/13/chartex" xmlns:cx8="http://schemas.microsoft.com/office/drawing/2016/5/14/chartex" xmlns:mc="http://schemas.openxmlformats.org/markup-compatibility/2006" xmlns:aink="http://schemas.microsoft.com/office/drawing/2016/ink" xmlns:am3d="http://schemas.microsoft.com/office/drawing/2017/model3d" xmlns:o="urn:schemas-microsoft-com:office:office" xmlns:r="http://schemas.openxmlformats.org/officeDocument/2006/relationships" xmlns:m="http://schemas.openxmlformats.org/officeDocument/2006/math" xmlns:v="urn:schemas-microsoft-com:vml" xmlns:wp14="http://schemas.microsoft.com/office/word/2010/wordprocessingDrawing" xmlns:wp="http://schemas.openxmlformats.org/drawingml/2006/wordprocessingDrawing" xmlns:w10="urn:schemas-microsoft-com:office:word" xmlns:w="http://schemas.openxmlformats.org/wordprocessingml/2006/main" xmlns:w14="http://schemas.microsoft.com/office/word/2010/wordml" xmlns:w15="http://schemas.microsoft.com/office/word/2012/wordml" xmlns:w16cex="http://schemas.microsoft.com/office/word/2018/wordml/cex" xmlns:w16cid="http://schemas.microsoft.com/office/word/2016/wordml/cid" xmlns:w16="http://schemas.microsoft.com/office/word/2018/wordml" xmlns:w16sdtdh="http://schemas.microsoft.com/office/word/2020/wordml/sdtdatahash" xmlns:w16se="http://schemas.microsoft.com/office/word/2015/wordml/symex" xmlns:wpg="http://schemas.microsoft.com/office/word/2010/wordprocessingGroup" xmlns:wpi="http://schemas.microsoft.com/office/word/2010/wordprocessingInk" xmlns:wne="http://schemas.microsoft.com/office/word/2006/wordml" xmlns:wps="http://schemas.microsoft.com/office/word/2010/wordprocessingShape" mc:Ignorable="w14 w15 w16se w16cid w16 w16cex w16sdtdh wp14">
+  <w:endnote w:type="separator" w:id="-1">
+    <w:p>
+      <w:pPr>
+        <w:spacing w:after="0" w:line="240" w:lineRule="auto"/>
+      </w:pPr>
+      <w:r>
+        <w:separator/>
+      </w:r>
+    </w:p>
+  </w:endnote>
+  <w:endnote w:type="continuationSeparator" w:id="0">
+    <w:p>
+      <w:pPr>
+        <w:spacing w:after="0" w:line="240" w:lineRule="auto"/>
+      </w:pPr>
+      <w:r>
+        <w:continuationSeparator/>
+      </w:r>
+    </w:p>
+  </w:endnote>
+</w:endnotes>
+</file>
+
+<file path=word/footnotes.xml><?xml version="1.0" encoding="utf-8"?>
+<w:footnotes xmlns:wpc="http://schemas.microsoft.com/office/word/2010/wordprocessingCanvas" xmlns:cx="http://schemas.microsoft.com/office/drawing/2014/chartex" xmlns:cx1="http://schemas.microsoft.com/office/drawing/2015/9/8/chartex" xmlns:cx2="http://schemas.microsoft.com/office/drawing/2015/10/21/chartex" xmlns:cx3="http://schemas.microsoft.com/office/drawing/2016/5/9/chartex" xmlns:cx4="http://schemas.microsoft.com/office/drawing/2016/5/10/chartex" xmlns:cx5="http://schemas.microsoft.com/office/drawing/2016/5/11/chartex" xmlns:cx6="http://schemas.microsoft.com/office/drawing/2016/5/12/chartex" xmlns:cx7="http://schemas.microsoft.com/office/drawing/2016/5/13/chartex" xmlns:cx8="http://schemas.microsoft.com/office/drawing/2016/5/14/chartex" xmlns:mc="http://schemas.openxmlformats.org/markup-compatibility/2006" xmlns:aink="http://schemas.microsoft.com/office/drawing/2016/ink" xmlns:am3d="http://schemas.microsoft.com/office/drawing/2017/model3d" xmlns:o="urn:schemas-microsoft-com:office:office" xmlns:r="http://schemas.openxmlformats.org/officeDocument/2006/relationships" xmlns:m="http://schemas.openxmlformats.org/officeDocument/2006/math" xmlns:v="urn:schemas-microsoft-com:vml" xmlns:wp14="http://schemas.microsoft.com/office/word/2010/wordprocessingDrawing" xmlns:wp="http://schemas.openxmlformats.org/drawingml/2006/wordprocessingDrawing" xmlns:w10="urn:schemas-microsoft-com:office:word" xmlns:w="http://schemas.openxmlformats.org/wordprocessingml/2006/main" xmlns:w14="http://schemas.microsoft.com/office/word/2010/wordml" xmlns:w15="http://schemas.microsoft.com/office/word/2012/wordml" xmlns:w16cex="http://schemas.microsoft.com/office/word/2018/wordml/cex" xmlns:w16cid="http://schemas.microsoft.com/office/word/2016/wordml/cid" xmlns:w16="http://schemas.microsoft.com/office/word/2018/wordml" xmlns:w16sdtdh="http://schemas.microsoft.com/office/word/2020/wordml/sdtdatahash" xmlns:w16se="http://schemas.microsoft.com/office/word/2015/wordml/symex" xmlns:wpg="http://schemas.microsoft.com/office/word/2010/wordprocessingGroup" xmlns:wpi="http://schemas.microsoft.com/office/word/2010/wordprocessingInk" xmlns:wne="http://schemas.microsoft.com/office/word/2006/wordml" xmlns:wps="http://schemas.microsoft.com/office/word/2010/wordprocessingShape" mc:Ignorable="w14 w15 w16se w16cid w16 w16cex w16sdtdh wp14">
+  <w:footnote w:type="separator" w:id="-1">
+    <w:p>
+      <w:pPr>
+        <w:spacing w:after="0" w:line="240" w:lineRule="auto"/>
+      </w:pPr>
+      <w:r>
+        <w:separator/>
+      </w:r>
+    </w:p>
+  </w:footnote>
+  <w:footnote w:type="continuationSeparator" w:id="0">
+    <w:p>
+      <w:pPr>
+        <w:spacing w:after="0" w:line="240" w:lineRule="auto"/>
+      </w:pPr>
+      <w:r>
+        <w:continuationSeparator/>
+      </w:r>
+    </w:p>
+  </w:footnote>
+</w:footnotes>
+</file>
+
 <file path=word/numbering.xml><?xml version="1.0" encoding="utf-8"?>
 <w:numbering xmlns:wpc="http://schemas.microsoft.com/office/word/2010/wordprocessingCanvas" xmlns:cx="http://schemas.microsoft.com/office/drawing/2014/chartex" xmlns:cx1="http://schemas.microsoft.com/office/drawing/2015/9/8/chartex" xmlns:cx2="http://schemas.microsoft.com/office/drawing/2015/10/21/chartex" xmlns:cx3="http://schemas.microsoft.com/office/drawing/2016/5/9/chartex" xmlns:cx4="http://schemas.microsoft.com/office/drawing/2016/5/10/chartex" xmlns:cx5="http://schemas.microsoft.com/office/drawing/2016/5/11/chartex" xmlns:cx6="http://schemas.microsoft.com/office/drawing/2016/5/12/chartex" xmlns:cx7="http://schemas.microsoft.com/office/drawing/2016/5/13/chartex" xmlns:cx8="http://schemas.microsoft.com/office/drawing/2016/5/14/chartex" xmlns:mc="http://schemas.openxmlformats.org/markup-compatibility/2006" xmlns:aink="http://schemas.microsoft.com/office/drawing/2016/ink" xmlns:am3d="http://schemas.microsoft.com/office/drawing/2017/model3d" xmlns:o="urn:schemas-microsoft-com:office:office" xmlns:r="http://schemas.openxmlformats.org/officeDocument/2006/relationships" xmlns:m="http://schemas.openxmlformats.org/officeDocument/2006/math" xmlns:v="urn:schemas-microsoft-com:vml" xmlns:wp14="http://schemas.microsoft.com/office/word/2010/wordprocessingDrawing" xmlns:wp="http://schemas.openxmlformats.org/drawingml/2006/wordprocessingDrawing" xmlns:w10="urn:schemas-microsoft-com:office:word" xmlns:w="http://schemas.openxmlformats.org/wordprocessingml/2006/main" xmlns:w14="http://schemas.microsoft.com/office/word/2010/wordml" xmlns:w15="http://schemas.microsoft.com/office/word/2012/wordml" xmlns:w16cex="http://schemas.microsoft.com/office/word/2018/wordml/cex" xmlns:w16cid="http://schemas.microsoft.com/office/word/2016/wordml/cid" xmlns:w16="http://schemas.microsoft.com/office/word/2018/wordml" xmlns:w16sdtdh="http://schemas.microsoft.com/office/word/2020/wordml/sdtdatahash" xmlns:w16se="http://schemas.microsoft.com/office/word/2015/wordml/symex" xmlns:wpg="http://schemas.microsoft.com/office/word/2010/wordprocessingGroup" xmlns:wpi="http://schemas.microsoft.com/office/word/2010/wordprocessingInk" xmlns:wne="http://schemas.microsoft.com/office/word/2006/wordml" xmlns:wps="http://schemas.microsoft.com/office/word/2010/wordprocessingShape" mc:Ignorable="w14 w15 w16se w16cid w16 w16cex w16sdtdh wp14">
   <w:abstractNum w:abstractNumId="0" w15:restartNumberingAfterBreak="0">
+    <w:nsid w:val="5BD668D2"/>
+    <w:multiLevelType w:val="hybridMultilevel"/>
+    <w:tmpl w:val="2F7612A6"/>
+    <w:lvl w:ilvl="0" w:tplc="D9F08BF6">
+      <w:start w:val="1"/>
+      <w:numFmt w:val="bullet"/>
+      <w:lvlText w:val="•"/>
+      <w:lvlJc w:val="left"/>
+      <w:pPr>
+        <w:tabs>
+          <w:tab w:val="num" w:pos="720"/>
+        </w:tabs>
+        <w:ind w:left="720" w:hanging="360"/>
+      </w:pPr>
+      <w:rPr>
+        <w:rFonts w:ascii="Arial" w:hAnsi="Arial" w:hint="default"/>
+      </w:rPr>
+    </w:lvl>
+    <w:lvl w:ilvl="1" w:tplc="C532B6FE" w:tentative="1">
+      <w:start w:val="1"/>
+      <w:numFmt w:val="bullet"/>
+      <w:lvlText w:val="•"/>
+      <w:lvlJc w:val="left"/>
+      <w:pPr>
+        <w:tabs>
+          <w:tab w:val="num" w:pos="1440"/>
+        </w:tabs>
+        <w:ind w:left="1440" w:hanging="360"/>
+      </w:pPr>
+      <w:rPr>
+        <w:rFonts w:ascii="Arial" w:hAnsi="Arial" w:hint="default"/>
+      </w:rPr>
+    </w:lvl>
+    <w:lvl w:ilvl="2" w:tplc="BDE44FC4" w:tentative="1">
+      <w:start w:val="1"/>
+      <w:numFmt w:val="bullet"/>
+      <w:lvlText w:val="•"/>
+      <w:lvlJc w:val="left"/>
+      <w:pPr>
+        <w:tabs>
+          <w:tab w:val="num" w:pos="2160"/>
+        </w:tabs>
+        <w:ind w:left="2160" w:hanging="360"/>
+      </w:pPr>
+      <w:rPr>
+        <w:rFonts w:ascii="Arial" w:hAnsi="Arial" w:hint="default"/>
+      </w:rPr>
+    </w:lvl>
+    <w:lvl w:ilvl="3" w:tplc="62328684" w:tentative="1">
+      <w:start w:val="1"/>
+      <w:numFmt w:val="bullet"/>
+      <w:lvlText w:val="•"/>
+      <w:lvlJc w:val="left"/>
+      <w:pPr>
+        <w:tabs>
+          <w:tab w:val="num" w:pos="2880"/>
+        </w:tabs>
+        <w:ind w:left="2880" w:hanging="360"/>
+      </w:pPr>
+      <w:rPr>
+        <w:rFonts w:ascii="Arial" w:hAnsi="Arial" w:hint="default"/>
+      </w:rPr>
+    </w:lvl>
+    <w:lvl w:ilvl="4" w:tplc="F104AAD2" w:tentative="1">
+      <w:start w:val="1"/>
+      <w:numFmt w:val="bullet"/>
+      <w:lvlText w:val="•"/>
+      <w:lvlJc w:val="left"/>
+      <w:pPr>
+        <w:tabs>
+          <w:tab w:val="num" w:pos="3600"/>
+        </w:tabs>
+        <w:ind w:left="3600" w:hanging="360"/>
+      </w:pPr>
+      <w:rPr>
+        <w:rFonts w:ascii="Arial" w:hAnsi="Arial" w:hint="default"/>
+      </w:rPr>
+    </w:lvl>
+    <w:lvl w:ilvl="5" w:tplc="A946739A" w:tentative="1">
+      <w:start w:val="1"/>
+      <w:numFmt w:val="bullet"/>
+      <w:lvlText w:val="•"/>
+      <w:lvlJc w:val="left"/>
+      <w:pPr>
+        <w:tabs>
+          <w:tab w:val="num" w:pos="4320"/>
+        </w:tabs>
+        <w:ind w:left="4320" w:hanging="360"/>
+      </w:pPr>
+      <w:rPr>
+        <w:rFonts w:ascii="Arial" w:hAnsi="Arial" w:hint="default"/>
+      </w:rPr>
+    </w:lvl>
+    <w:lvl w:ilvl="6" w:tplc="3E7C6744" w:tentative="1">
+      <w:start w:val="1"/>
+      <w:numFmt w:val="bullet"/>
+      <w:lvlText w:val="•"/>
+      <w:lvlJc w:val="left"/>
+      <w:pPr>
+        <w:tabs>
+          <w:tab w:val="num" w:pos="5040"/>
+        </w:tabs>
+        <w:ind w:left="5040" w:hanging="360"/>
+      </w:pPr>
+      <w:rPr>
+        <w:rFonts w:ascii="Arial" w:hAnsi="Arial" w:hint="default"/>
+      </w:rPr>
+    </w:lvl>
+    <w:lvl w:ilvl="7" w:tplc="F65AA07A" w:tentative="1">
+      <w:start w:val="1"/>
+      <w:numFmt w:val="bullet"/>
+      <w:lvlText w:val="•"/>
+      <w:lvlJc w:val="left"/>
+      <w:pPr>
+        <w:tabs>
+          <w:tab w:val="num" w:pos="5760"/>
+        </w:tabs>
+        <w:ind w:left="5760" w:hanging="360"/>
+      </w:pPr>
+      <w:rPr>
+        <w:rFonts w:ascii="Arial" w:hAnsi="Arial" w:hint="default"/>
+      </w:rPr>
+    </w:lvl>
+    <w:lvl w:ilvl="8" w:tplc="D22A5506" w:tentative="1">
+      <w:start w:val="1"/>
+      <w:numFmt w:val="bullet"/>
+      <w:lvlText w:val="•"/>
+      <w:lvlJc w:val="left"/>
+      <w:pPr>
+        <w:tabs>
+          <w:tab w:val="num" w:pos="6480"/>
+        </w:tabs>
+        <w:ind w:left="6480" w:hanging="360"/>
+      </w:pPr>
+      <w:rPr>
+        <w:rFonts w:ascii="Arial" w:hAnsi="Arial" w:hint="default"/>
+      </w:rPr>
+    </w:lvl>
+  </w:abstractNum>
+  <w:abstractNum w:abstractNumId="1" w15:restartNumberingAfterBreak="0">
     <w:nsid w:val="621E6644"/>
     <w:multiLevelType w:val="hybridMultilevel"/>
     <w:tmpl w:val="B24C9F32"/>
@@ -541,6 +1468,9 @@
     </w:lvl>
   </w:abstractNum>
   <w:num w:numId="1" w16cid:durableId="1208760258">
+    <w:abstractNumId w:val="1"/>
+  </w:num>
+  <w:num w:numId="2" w16cid:durableId="1080062396">
     <w:abstractNumId w:val="0"/>
   </w:num>
 </w:numbering>
@@ -948,7 +1878,6 @@
   <w:style w:type="character" w:default="1" w:styleId="DefaultParagraphFont">
     <w:name w:val="Default Paragraph Font"/>
     <w:uiPriority w:val="1"/>
-    <w:semiHidden/>
     <w:unhideWhenUsed/>
   </w:style>
   <w:style w:type="table" w:default="1" w:styleId="TableNormal">
@@ -982,6 +1911,50 @@
       <w:ind w:left="720"/>
       <w:contextualSpacing/>
     </w:pPr>
+  </w:style>
+  <w:style w:type="paragraph" w:styleId="Header">
+    <w:name w:val="header"/>
+    <w:basedOn w:val="Normal"/>
+    <w:link w:val="HeaderChar"/>
+    <w:uiPriority w:val="99"/>
+    <w:unhideWhenUsed/>
+    <w:rsid w:val="00AA5158"/>
+    <w:pPr>
+      <w:tabs>
+        <w:tab w:val="center" w:pos="4513"/>
+        <w:tab w:val="right" w:pos="9026"/>
+      </w:tabs>
+      <w:spacing w:after="0" w:line="240" w:lineRule="auto"/>
+    </w:pPr>
+  </w:style>
+  <w:style w:type="character" w:customStyle="1" w:styleId="HeaderChar">
+    <w:name w:val="Header Char"/>
+    <w:basedOn w:val="DefaultParagraphFont"/>
+    <w:link w:val="Header"/>
+    <w:uiPriority w:val="99"/>
+    <w:rsid w:val="00AA5158"/>
+  </w:style>
+  <w:style w:type="paragraph" w:styleId="Footer">
+    <w:name w:val="footer"/>
+    <w:basedOn w:val="Normal"/>
+    <w:link w:val="FooterChar"/>
+    <w:uiPriority w:val="99"/>
+    <w:unhideWhenUsed/>
+    <w:rsid w:val="00AA5158"/>
+    <w:pPr>
+      <w:tabs>
+        <w:tab w:val="center" w:pos="4513"/>
+        <w:tab w:val="right" w:pos="9026"/>
+      </w:tabs>
+      <w:spacing w:after="0" w:line="240" w:lineRule="auto"/>
+    </w:pPr>
+  </w:style>
+  <w:style w:type="character" w:customStyle="1" w:styleId="FooterChar">
+    <w:name w:val="Footer Char"/>
+    <w:basedOn w:val="DefaultParagraphFont"/>
+    <w:link w:val="Footer"/>
+    <w:uiPriority w:val="99"/>
+    <w:rsid w:val="00AA5158"/>
   </w:style>
 </w:styles>
 </file>

</xml_diff>